<commit_message>
Adição de uma explicação - parte2 : passo 2 b)
</commit_message>
<xml_diff>
--- a/tp2/redesII_trabalhoPratico2_20948_23053.docx
+++ b/tp2/redesII_trabalhoPratico2_20948_23053.docx
@@ -2880,14 +2880,27 @@
       <w:r>
         <w:t xml:space="preserve">Figura </w:t>
       </w:r>
-      <w:fldSimple w:instr=" SEQ Figura \* ARABIC ">
-        <w:r>
-          <w:rPr>
-            <w:noProof/>
-          </w:rPr>
-          <w:t>1</w:t>
-        </w:r>
-      </w:fldSimple>
+      <w:r>
+        <w:fldChar w:fldCharType="begin"/>
+      </w:r>
+      <w:r>
+        <w:instrText xml:space="preserve"> SEQ Figura \* ARABIC </w:instrText>
+      </w:r>
+      <w:r>
+        <w:fldChar w:fldCharType="separate"/>
+      </w:r>
+      <w:r>
+        <w:rPr>
+          <w:noProof/>
+        </w:rPr>
+        <w:t>1</w:t>
+      </w:r>
+      <w:r>
+        <w:rPr>
+          <w:noProof/>
+        </w:rPr>
+        <w:fldChar w:fldCharType="end"/>
+      </w:r>
       <w:r>
         <w:t xml:space="preserve"> Topologia da rede</w:t>
       </w:r>
@@ -4170,14 +4183,27 @@
       <w:r>
         <w:t xml:space="preserve">Figura </w:t>
       </w:r>
-      <w:fldSimple w:instr=" SEQ Figura \* ARABIC ">
-        <w:r>
-          <w:rPr>
-            <w:noProof/>
-          </w:rPr>
-          <w:t>2</w:t>
-        </w:r>
-      </w:fldSimple>
+      <w:r>
+        <w:fldChar w:fldCharType="begin"/>
+      </w:r>
+      <w:r>
+        <w:instrText xml:space="preserve"> SEQ Figura \* ARABIC </w:instrText>
+      </w:r>
+      <w:r>
+        <w:fldChar w:fldCharType="separate"/>
+      </w:r>
+      <w:r>
+        <w:rPr>
+          <w:noProof/>
+        </w:rPr>
+        <w:t>2</w:t>
+      </w:r>
+      <w:r>
+        <w:rPr>
+          <w:noProof/>
+        </w:rPr>
+        <w:fldChar w:fldCharType="end"/>
+      </w:r>
       <w:r>
         <w:t xml:space="preserve"> T</w:t>
       </w:r>
@@ -4353,14 +4379,27 @@
       <w:r>
         <w:t xml:space="preserve">Figura </w:t>
       </w:r>
-      <w:fldSimple w:instr=" SEQ Figura \* ARABIC ">
-        <w:r>
-          <w:rPr>
-            <w:noProof/>
-          </w:rPr>
-          <w:t>3</w:t>
-        </w:r>
-      </w:fldSimple>
+      <w:r>
+        <w:fldChar w:fldCharType="begin"/>
+      </w:r>
+      <w:r>
+        <w:instrText xml:space="preserve"> SEQ Figura \* ARABIC </w:instrText>
+      </w:r>
+      <w:r>
+        <w:fldChar w:fldCharType="separate"/>
+      </w:r>
+      <w:r>
+        <w:rPr>
+          <w:noProof/>
+        </w:rPr>
+        <w:t>3</w:t>
+      </w:r>
+      <w:r>
+        <w:rPr>
+          <w:noProof/>
+        </w:rPr>
+        <w:fldChar w:fldCharType="end"/>
+      </w:r>
       <w:r>
         <w:t xml:space="preserve"> </w:t>
       </w:r>
@@ -4456,14 +4495,27 @@
       <w:r>
         <w:t xml:space="preserve">Figura </w:t>
       </w:r>
-      <w:fldSimple w:instr=" SEQ Figura \* ARABIC ">
-        <w:r>
-          <w:rPr>
-            <w:noProof/>
-          </w:rPr>
-          <w:t>4</w:t>
-        </w:r>
-      </w:fldSimple>
+      <w:r>
+        <w:fldChar w:fldCharType="begin"/>
+      </w:r>
+      <w:r>
+        <w:instrText xml:space="preserve"> SEQ Figura \* ARABIC </w:instrText>
+      </w:r>
+      <w:r>
+        <w:fldChar w:fldCharType="separate"/>
+      </w:r>
+      <w:r>
+        <w:rPr>
+          <w:noProof/>
+        </w:rPr>
+        <w:t>4</w:t>
+      </w:r>
+      <w:r>
+        <w:rPr>
+          <w:noProof/>
+        </w:rPr>
+        <w:fldChar w:fldCharType="end"/>
+      </w:r>
       <w:r>
         <w:t xml:space="preserve"> Comando para reiniciar routers</w:t>
       </w:r>
@@ -4742,14 +4794,27 @@
       <w:r>
         <w:t xml:space="preserve">Figura </w:t>
       </w:r>
-      <w:fldSimple w:instr=" SEQ Figura \* ARABIC ">
-        <w:r>
-          <w:rPr>
-            <w:noProof/>
-          </w:rPr>
-          <w:t>5</w:t>
-        </w:r>
-      </w:fldSimple>
+      <w:r>
+        <w:fldChar w:fldCharType="begin"/>
+      </w:r>
+      <w:r>
+        <w:instrText xml:space="preserve"> SEQ Figura \* ARABIC </w:instrText>
+      </w:r>
+      <w:r>
+        <w:fldChar w:fldCharType="separate"/>
+      </w:r>
+      <w:r>
+        <w:rPr>
+          <w:noProof/>
+        </w:rPr>
+        <w:t>5</w:t>
+      </w:r>
+      <w:r>
+        <w:rPr>
+          <w:noProof/>
+        </w:rPr>
+        <w:fldChar w:fldCharType="end"/>
+      </w:r>
       <w:r>
         <w:t xml:space="preserve"> </w:t>
       </w:r>
@@ -4852,14 +4917,27 @@
       <w:r>
         <w:t xml:space="preserve">Figura </w:t>
       </w:r>
-      <w:fldSimple w:instr=" SEQ Figura \* ARABIC ">
-        <w:r>
-          <w:rPr>
-            <w:noProof/>
-          </w:rPr>
-          <w:t>6</w:t>
-        </w:r>
-      </w:fldSimple>
+      <w:r>
+        <w:fldChar w:fldCharType="begin"/>
+      </w:r>
+      <w:r>
+        <w:instrText xml:space="preserve"> SEQ Figura \* ARABIC </w:instrText>
+      </w:r>
+      <w:r>
+        <w:fldChar w:fldCharType="separate"/>
+      </w:r>
+      <w:r>
+        <w:rPr>
+          <w:noProof/>
+        </w:rPr>
+        <w:t>6</w:t>
+      </w:r>
+      <w:r>
+        <w:rPr>
+          <w:noProof/>
+        </w:rPr>
+        <w:fldChar w:fldCharType="end"/>
+      </w:r>
       <w:r>
         <w:t xml:space="preserve"> Configuração d</w:t>
       </w:r>
@@ -4962,14 +5040,27 @@
       <w:r>
         <w:t xml:space="preserve">Figura </w:t>
       </w:r>
-      <w:fldSimple w:instr=" SEQ Figura \* ARABIC ">
-        <w:r>
-          <w:rPr>
-            <w:noProof/>
-          </w:rPr>
-          <w:t>7</w:t>
-        </w:r>
-      </w:fldSimple>
+      <w:r>
+        <w:fldChar w:fldCharType="begin"/>
+      </w:r>
+      <w:r>
+        <w:instrText xml:space="preserve"> SEQ Figura \* ARABIC </w:instrText>
+      </w:r>
+      <w:r>
+        <w:fldChar w:fldCharType="separate"/>
+      </w:r>
+      <w:r>
+        <w:rPr>
+          <w:noProof/>
+        </w:rPr>
+        <w:t>7</w:t>
+      </w:r>
+      <w:r>
+        <w:rPr>
+          <w:noProof/>
+        </w:rPr>
+        <w:fldChar w:fldCharType="end"/>
+      </w:r>
       <w:r>
         <w:t xml:space="preserve"> </w:t>
       </w:r>
@@ -5149,14 +5240,27 @@
       <w:r>
         <w:t xml:space="preserve">Figura </w:t>
       </w:r>
-      <w:fldSimple w:instr=" SEQ Figura \* ARABIC ">
-        <w:r>
-          <w:rPr>
-            <w:noProof/>
-          </w:rPr>
-          <w:t>8</w:t>
-        </w:r>
-      </w:fldSimple>
+      <w:r>
+        <w:fldChar w:fldCharType="begin"/>
+      </w:r>
+      <w:r>
+        <w:instrText xml:space="preserve"> SEQ Figura \* ARABIC </w:instrText>
+      </w:r>
+      <w:r>
+        <w:fldChar w:fldCharType="separate"/>
+      </w:r>
+      <w:r>
+        <w:rPr>
+          <w:noProof/>
+        </w:rPr>
+        <w:t>8</w:t>
+      </w:r>
+      <w:r>
+        <w:rPr>
+          <w:noProof/>
+        </w:rPr>
+        <w:fldChar w:fldCharType="end"/>
+      </w:r>
       <w:r>
         <w:t xml:space="preserve"> </w:t>
       </w:r>
@@ -5323,14 +5427,27 @@
       <w:r>
         <w:t xml:space="preserve">Figura </w:t>
       </w:r>
-      <w:fldSimple w:instr=" SEQ Figura \* ARABIC ">
-        <w:r>
-          <w:rPr>
-            <w:noProof/>
-          </w:rPr>
-          <w:t>9</w:t>
-        </w:r>
-      </w:fldSimple>
+      <w:r>
+        <w:fldChar w:fldCharType="begin"/>
+      </w:r>
+      <w:r>
+        <w:instrText xml:space="preserve"> SEQ Figura \* ARABIC </w:instrText>
+      </w:r>
+      <w:r>
+        <w:fldChar w:fldCharType="separate"/>
+      </w:r>
+      <w:r>
+        <w:rPr>
+          <w:noProof/>
+        </w:rPr>
+        <w:t>9</w:t>
+      </w:r>
+      <w:r>
+        <w:rPr>
+          <w:noProof/>
+        </w:rPr>
+        <w:fldChar w:fldCharType="end"/>
+      </w:r>
       <w:r>
         <w:t xml:space="preserve"> Configuração da </w:t>
       </w:r>
@@ -5411,14 +5528,27 @@
       <w:r>
         <w:t xml:space="preserve">Figura </w:t>
       </w:r>
-      <w:fldSimple w:instr=" SEQ Figura \* ARABIC ">
-        <w:r>
-          <w:rPr>
-            <w:noProof/>
-          </w:rPr>
-          <w:t>10</w:t>
-        </w:r>
-      </w:fldSimple>
+      <w:r>
+        <w:fldChar w:fldCharType="begin"/>
+      </w:r>
+      <w:r>
+        <w:instrText xml:space="preserve"> SEQ Figura \* ARABIC </w:instrText>
+      </w:r>
+      <w:r>
+        <w:fldChar w:fldCharType="separate"/>
+      </w:r>
+      <w:r>
+        <w:rPr>
+          <w:noProof/>
+        </w:rPr>
+        <w:t>10</w:t>
+      </w:r>
+      <w:r>
+        <w:rPr>
+          <w:noProof/>
+        </w:rPr>
+        <w:fldChar w:fldCharType="end"/>
+      </w:r>
       <w:r>
         <w:t xml:space="preserve"> Configuração da </w:t>
       </w:r>
@@ -5543,14 +5673,27 @@
       <w:r>
         <w:t xml:space="preserve">Figura </w:t>
       </w:r>
-      <w:fldSimple w:instr=" SEQ Figura \* ARABIC ">
-        <w:r>
-          <w:rPr>
-            <w:noProof/>
-          </w:rPr>
-          <w:t>11</w:t>
-        </w:r>
-      </w:fldSimple>
+      <w:r>
+        <w:fldChar w:fldCharType="begin"/>
+      </w:r>
+      <w:r>
+        <w:instrText xml:space="preserve"> SEQ Figura \* ARABIC </w:instrText>
+      </w:r>
+      <w:r>
+        <w:fldChar w:fldCharType="separate"/>
+      </w:r>
+      <w:r>
+        <w:rPr>
+          <w:noProof/>
+        </w:rPr>
+        <w:t>11</w:t>
+      </w:r>
+      <w:r>
+        <w:rPr>
+          <w:noProof/>
+        </w:rPr>
+        <w:fldChar w:fldCharType="end"/>
+      </w:r>
       <w:r>
         <w:t xml:space="preserve"> Configuração da </w:t>
       </w:r>
@@ -5688,14 +5831,27 @@
       <w:r>
         <w:t xml:space="preserve">Figura </w:t>
       </w:r>
-      <w:fldSimple w:instr=" SEQ Figura \* ARABIC ">
-        <w:r>
-          <w:rPr>
-            <w:noProof/>
-          </w:rPr>
-          <w:t>12</w:t>
-        </w:r>
-      </w:fldSimple>
+      <w:r>
+        <w:fldChar w:fldCharType="begin"/>
+      </w:r>
+      <w:r>
+        <w:instrText xml:space="preserve"> SEQ Figura \* ARABIC </w:instrText>
+      </w:r>
+      <w:r>
+        <w:fldChar w:fldCharType="separate"/>
+      </w:r>
+      <w:r>
+        <w:rPr>
+          <w:noProof/>
+        </w:rPr>
+        <w:t>12</w:t>
+      </w:r>
+      <w:r>
+        <w:rPr>
+          <w:noProof/>
+        </w:rPr>
+        <w:fldChar w:fldCharType="end"/>
+      </w:r>
       <w:r>
         <w:t xml:space="preserve"> Configuração do </w:t>
       </w:r>
@@ -5820,14 +5976,27 @@
       <w:r>
         <w:t xml:space="preserve">Figura </w:t>
       </w:r>
-      <w:fldSimple w:instr=" SEQ Figura \* ARABIC ">
-        <w:r>
-          <w:rPr>
-            <w:noProof/>
-          </w:rPr>
-          <w:t>13</w:t>
-        </w:r>
-      </w:fldSimple>
+      <w:r>
+        <w:fldChar w:fldCharType="begin"/>
+      </w:r>
+      <w:r>
+        <w:instrText xml:space="preserve"> SEQ Figura \* ARABIC </w:instrText>
+      </w:r>
+      <w:r>
+        <w:fldChar w:fldCharType="separate"/>
+      </w:r>
+      <w:r>
+        <w:rPr>
+          <w:noProof/>
+        </w:rPr>
+        <w:t>13</w:t>
+      </w:r>
+      <w:r>
+        <w:rPr>
+          <w:noProof/>
+        </w:rPr>
+        <w:fldChar w:fldCharType="end"/>
+      </w:r>
       <w:r>
         <w:t xml:space="preserve"> Configuração das </w:t>
       </w:r>
@@ -5902,14 +6071,27 @@
       <w:r>
         <w:t xml:space="preserve">Figura </w:t>
       </w:r>
-      <w:fldSimple w:instr=" SEQ Figura \* ARABIC ">
-        <w:r>
-          <w:rPr>
-            <w:noProof/>
-          </w:rPr>
-          <w:t>14</w:t>
-        </w:r>
-      </w:fldSimple>
+      <w:r>
+        <w:fldChar w:fldCharType="begin"/>
+      </w:r>
+      <w:r>
+        <w:instrText xml:space="preserve"> SEQ Figura \* ARABIC </w:instrText>
+      </w:r>
+      <w:r>
+        <w:fldChar w:fldCharType="separate"/>
+      </w:r>
+      <w:r>
+        <w:rPr>
+          <w:noProof/>
+        </w:rPr>
+        <w:t>14</w:t>
+      </w:r>
+      <w:r>
+        <w:rPr>
+          <w:noProof/>
+        </w:rPr>
+        <w:fldChar w:fldCharType="end"/>
+      </w:r>
       <w:r>
         <w:t xml:space="preserve"> configuração das </w:t>
       </w:r>
@@ -5990,14 +6172,27 @@
       <w:r>
         <w:t xml:space="preserve">Figura </w:t>
       </w:r>
-      <w:fldSimple w:instr=" SEQ Figura \* ARABIC ">
-        <w:r>
-          <w:rPr>
-            <w:noProof/>
-          </w:rPr>
-          <w:t>15</w:t>
-        </w:r>
-      </w:fldSimple>
+      <w:r>
+        <w:fldChar w:fldCharType="begin"/>
+      </w:r>
+      <w:r>
+        <w:instrText xml:space="preserve"> SEQ Figura \* ARABIC </w:instrText>
+      </w:r>
+      <w:r>
+        <w:fldChar w:fldCharType="separate"/>
+      </w:r>
+      <w:r>
+        <w:rPr>
+          <w:noProof/>
+        </w:rPr>
+        <w:t>15</w:t>
+      </w:r>
+      <w:r>
+        <w:rPr>
+          <w:noProof/>
+        </w:rPr>
+        <w:fldChar w:fldCharType="end"/>
+      </w:r>
       <w:r>
         <w:t xml:space="preserve"> Configuração das </w:t>
       </w:r>
@@ -6084,14 +6279,27 @@
       <w:r>
         <w:t xml:space="preserve">Figura </w:t>
       </w:r>
-      <w:fldSimple w:instr=" SEQ Figura \* ARABIC ">
-        <w:r>
-          <w:rPr>
-            <w:noProof/>
-          </w:rPr>
-          <w:t>16</w:t>
-        </w:r>
-      </w:fldSimple>
+      <w:r>
+        <w:fldChar w:fldCharType="begin"/>
+      </w:r>
+      <w:r>
+        <w:instrText xml:space="preserve"> SEQ Figura \* ARABIC </w:instrText>
+      </w:r>
+      <w:r>
+        <w:fldChar w:fldCharType="separate"/>
+      </w:r>
+      <w:r>
+        <w:rPr>
+          <w:noProof/>
+        </w:rPr>
+        <w:t>16</w:t>
+      </w:r>
+      <w:r>
+        <w:rPr>
+          <w:noProof/>
+        </w:rPr>
+        <w:fldChar w:fldCharType="end"/>
+      </w:r>
       <w:r>
         <w:t xml:space="preserve"> Configuração dos endereços IP - PC A</w:t>
       </w:r>
@@ -6162,14 +6370,27 @@
       <w:r>
         <w:t xml:space="preserve">Figura </w:t>
       </w:r>
-      <w:fldSimple w:instr=" SEQ Figura \* ARABIC ">
-        <w:r>
-          <w:rPr>
-            <w:noProof/>
-          </w:rPr>
-          <w:t>17</w:t>
-        </w:r>
-      </w:fldSimple>
+      <w:r>
+        <w:fldChar w:fldCharType="begin"/>
+      </w:r>
+      <w:r>
+        <w:instrText xml:space="preserve"> SEQ Figura \* ARABIC </w:instrText>
+      </w:r>
+      <w:r>
+        <w:fldChar w:fldCharType="separate"/>
+      </w:r>
+      <w:r>
+        <w:rPr>
+          <w:noProof/>
+        </w:rPr>
+        <w:t>17</w:t>
+      </w:r>
+      <w:r>
+        <w:rPr>
+          <w:noProof/>
+        </w:rPr>
+        <w:fldChar w:fldCharType="end"/>
+      </w:r>
       <w:r>
         <w:t xml:space="preserve"> Configuração dos endereços IP - PC B</w:t>
       </w:r>
@@ -6240,14 +6461,27 @@
       <w:r>
         <w:t xml:space="preserve">Figura </w:t>
       </w:r>
-      <w:fldSimple w:instr=" SEQ Figura \* ARABIC ">
-        <w:r>
-          <w:rPr>
-            <w:noProof/>
-          </w:rPr>
-          <w:t>18</w:t>
-        </w:r>
-      </w:fldSimple>
+      <w:r>
+        <w:fldChar w:fldCharType="begin"/>
+      </w:r>
+      <w:r>
+        <w:instrText xml:space="preserve"> SEQ Figura \* ARABIC </w:instrText>
+      </w:r>
+      <w:r>
+        <w:fldChar w:fldCharType="separate"/>
+      </w:r>
+      <w:r>
+        <w:rPr>
+          <w:noProof/>
+        </w:rPr>
+        <w:t>18</w:t>
+      </w:r>
+      <w:r>
+        <w:rPr>
+          <w:noProof/>
+        </w:rPr>
+        <w:fldChar w:fldCharType="end"/>
+      </w:r>
       <w:r>
         <w:t xml:space="preserve"> Configuração dos endereços IP - PC </w:t>
       </w:r>
@@ -6358,14 +6592,27 @@
       <w:r>
         <w:t xml:space="preserve">Figura </w:t>
       </w:r>
-      <w:fldSimple w:instr=" SEQ Figura \* ARABIC ">
-        <w:r>
-          <w:rPr>
-            <w:noProof/>
-          </w:rPr>
-          <w:t>19</w:t>
-        </w:r>
-      </w:fldSimple>
+      <w:r>
+        <w:fldChar w:fldCharType="begin"/>
+      </w:r>
+      <w:r>
+        <w:instrText xml:space="preserve"> SEQ Figura \* ARABIC </w:instrText>
+      </w:r>
+      <w:r>
+        <w:fldChar w:fldCharType="separate"/>
+      </w:r>
+      <w:r>
+        <w:rPr>
+          <w:noProof/>
+        </w:rPr>
+        <w:t>19</w:t>
+      </w:r>
+      <w:r>
+        <w:rPr>
+          <w:noProof/>
+        </w:rPr>
+        <w:fldChar w:fldCharType="end"/>
+      </w:r>
       <w:r>
         <w:t xml:space="preserve"> Atribuição de uma descrição às </w:t>
       </w:r>
@@ -6443,14 +6690,27 @@
       <w:r>
         <w:t xml:space="preserve">Figura </w:t>
       </w:r>
-      <w:fldSimple w:instr=" SEQ Figura \* ARABIC ">
-        <w:r>
-          <w:rPr>
-            <w:noProof/>
-          </w:rPr>
-          <w:t>20</w:t>
-        </w:r>
-      </w:fldSimple>
+      <w:r>
+        <w:fldChar w:fldCharType="begin"/>
+      </w:r>
+      <w:r>
+        <w:instrText xml:space="preserve"> SEQ Figura \* ARABIC </w:instrText>
+      </w:r>
+      <w:r>
+        <w:fldChar w:fldCharType="separate"/>
+      </w:r>
+      <w:r>
+        <w:rPr>
+          <w:noProof/>
+        </w:rPr>
+        <w:t>20</w:t>
+      </w:r>
+      <w:r>
+        <w:rPr>
+          <w:noProof/>
+        </w:rPr>
+        <w:fldChar w:fldCharType="end"/>
+      </w:r>
       <w:r>
         <w:t xml:space="preserve"> </w:t>
       </w:r>
@@ -6521,14 +6781,27 @@
       <w:r>
         <w:t xml:space="preserve">Figura </w:t>
       </w:r>
-      <w:fldSimple w:instr=" SEQ Figura \* ARABIC ">
-        <w:r>
-          <w:rPr>
-            <w:noProof/>
-          </w:rPr>
-          <w:t>21</w:t>
-        </w:r>
-      </w:fldSimple>
+      <w:r>
+        <w:fldChar w:fldCharType="begin"/>
+      </w:r>
+      <w:r>
+        <w:instrText xml:space="preserve"> SEQ Figura \* ARABIC </w:instrText>
+      </w:r>
+      <w:r>
+        <w:fldChar w:fldCharType="separate"/>
+      </w:r>
+      <w:r>
+        <w:rPr>
+          <w:noProof/>
+        </w:rPr>
+        <w:t>21</w:t>
+      </w:r>
+      <w:r>
+        <w:rPr>
+          <w:noProof/>
+        </w:rPr>
+        <w:fldChar w:fldCharType="end"/>
+      </w:r>
       <w:r>
         <w:t xml:space="preserve"> </w:t>
       </w:r>
@@ -6678,14 +6951,27 @@
       <w:r>
         <w:t xml:space="preserve">Figura </w:t>
       </w:r>
-      <w:fldSimple w:instr=" SEQ Figura \* ARABIC ">
-        <w:r>
-          <w:rPr>
-            <w:noProof/>
-          </w:rPr>
-          <w:t>22</w:t>
-        </w:r>
-      </w:fldSimple>
+      <w:r>
+        <w:fldChar w:fldCharType="begin"/>
+      </w:r>
+      <w:r>
+        <w:instrText xml:space="preserve"> SEQ Figura \* ARABIC </w:instrText>
+      </w:r>
+      <w:r>
+        <w:fldChar w:fldCharType="separate"/>
+      </w:r>
+      <w:r>
+        <w:rPr>
+          <w:noProof/>
+        </w:rPr>
+        <w:t>22</w:t>
+      </w:r>
+      <w:r>
+        <w:rPr>
+          <w:noProof/>
+        </w:rPr>
+        <w:fldChar w:fldCharType="end"/>
+      </w:r>
       <w:r>
         <w:t xml:space="preserve"> Configuração do </w:t>
       </w:r>
@@ -6760,14 +7046,27 @@
       <w:r>
         <w:t xml:space="preserve">Figura </w:t>
       </w:r>
-      <w:fldSimple w:instr=" SEQ Figura \* ARABIC ">
-        <w:r>
-          <w:rPr>
-            <w:noProof/>
-          </w:rPr>
-          <w:t>23</w:t>
-        </w:r>
-      </w:fldSimple>
+      <w:r>
+        <w:fldChar w:fldCharType="begin"/>
+      </w:r>
+      <w:r>
+        <w:instrText xml:space="preserve"> SEQ Figura \* ARABIC </w:instrText>
+      </w:r>
+      <w:r>
+        <w:fldChar w:fldCharType="separate"/>
+      </w:r>
+      <w:r>
+        <w:rPr>
+          <w:noProof/>
+        </w:rPr>
+        <w:t>23</w:t>
+      </w:r>
+      <w:r>
+        <w:rPr>
+          <w:noProof/>
+        </w:rPr>
+        <w:fldChar w:fldCharType="end"/>
+      </w:r>
       <w:r>
         <w:t xml:space="preserve"> Configuração do </w:t>
       </w:r>
@@ -6842,14 +7141,27 @@
       <w:r>
         <w:t xml:space="preserve">Figura </w:t>
       </w:r>
-      <w:fldSimple w:instr=" SEQ Figura \* ARABIC ">
-        <w:r>
-          <w:rPr>
-            <w:noProof/>
-          </w:rPr>
-          <w:t>24</w:t>
-        </w:r>
-      </w:fldSimple>
+      <w:r>
+        <w:fldChar w:fldCharType="begin"/>
+      </w:r>
+      <w:r>
+        <w:instrText xml:space="preserve"> SEQ Figura \* ARABIC </w:instrText>
+      </w:r>
+      <w:r>
+        <w:fldChar w:fldCharType="separate"/>
+      </w:r>
+      <w:r>
+        <w:rPr>
+          <w:noProof/>
+        </w:rPr>
+        <w:t>24</w:t>
+      </w:r>
+      <w:r>
+        <w:rPr>
+          <w:noProof/>
+        </w:rPr>
+        <w:fldChar w:fldCharType="end"/>
+      </w:r>
       <w:r>
         <w:t xml:space="preserve"> Configuração do </w:t>
       </w:r>
@@ -7219,14 +7531,27 @@
       <w:r>
         <w:t xml:space="preserve">Figura </w:t>
       </w:r>
-      <w:fldSimple w:instr=" SEQ Figura \* ARABIC ">
-        <w:r>
-          <w:rPr>
-            <w:noProof/>
-          </w:rPr>
-          <w:t>25</w:t>
-        </w:r>
-      </w:fldSimple>
+      <w:r>
+        <w:fldChar w:fldCharType="begin"/>
+      </w:r>
+      <w:r>
+        <w:instrText xml:space="preserve"> SEQ Figura \* ARABIC </w:instrText>
+      </w:r>
+      <w:r>
+        <w:fldChar w:fldCharType="separate"/>
+      </w:r>
+      <w:r>
+        <w:rPr>
+          <w:noProof/>
+        </w:rPr>
+        <w:t>25</w:t>
+      </w:r>
+      <w:r>
+        <w:rPr>
+          <w:noProof/>
+        </w:rPr>
+        <w:fldChar w:fldCharType="end"/>
+      </w:r>
       <w:r>
         <w:t xml:space="preserve"> </w:t>
       </w:r>
@@ -7342,14 +7667,27 @@
       <w:r>
         <w:t xml:space="preserve">Figura </w:t>
       </w:r>
-      <w:fldSimple w:instr=" SEQ Figura \* ARABIC ">
-        <w:r>
-          <w:rPr>
-            <w:noProof/>
-          </w:rPr>
-          <w:t>26</w:t>
-        </w:r>
-      </w:fldSimple>
+      <w:r>
+        <w:fldChar w:fldCharType="begin"/>
+      </w:r>
+      <w:r>
+        <w:instrText xml:space="preserve"> SEQ Figura \* ARABIC </w:instrText>
+      </w:r>
+      <w:r>
+        <w:fldChar w:fldCharType="separate"/>
+      </w:r>
+      <w:r>
+        <w:rPr>
+          <w:noProof/>
+        </w:rPr>
+        <w:t>26</w:t>
+      </w:r>
+      <w:r>
+        <w:rPr>
+          <w:noProof/>
+        </w:rPr>
+        <w:fldChar w:fldCharType="end"/>
+      </w:r>
       <w:r>
         <w:t xml:space="preserve"> </w:t>
       </w:r>
@@ -7426,14 +7764,27 @@
       <w:r>
         <w:t xml:space="preserve">Figura </w:t>
       </w:r>
-      <w:fldSimple w:instr=" SEQ Figura \* ARABIC ">
-        <w:r>
-          <w:rPr>
-            <w:noProof/>
-          </w:rPr>
-          <w:t>27</w:t>
-        </w:r>
-      </w:fldSimple>
+      <w:r>
+        <w:fldChar w:fldCharType="begin"/>
+      </w:r>
+      <w:r>
+        <w:instrText xml:space="preserve"> SEQ Figura \* ARABIC </w:instrText>
+      </w:r>
+      <w:r>
+        <w:fldChar w:fldCharType="separate"/>
+      </w:r>
+      <w:r>
+        <w:rPr>
+          <w:noProof/>
+        </w:rPr>
+        <w:t>27</w:t>
+      </w:r>
+      <w:r>
+        <w:rPr>
+          <w:noProof/>
+        </w:rPr>
+        <w:fldChar w:fldCharType="end"/>
+      </w:r>
       <w:r>
         <w:t xml:space="preserve"> </w:t>
       </w:r>
@@ -7510,14 +7861,30 @@
       <w:r>
         <w:t xml:space="preserve">Figura </w:t>
       </w:r>
-      <w:fldSimple w:instr=" SEQ Figura \* ARABIC ">
-        <w:r>
-          <w:rPr>
-            <w:noProof/>
-          </w:rPr>
-          <w:t>28</w:t>
-        </w:r>
-      </w:fldSimple>
+      <w:r>
+        <w:fldChar w:fldCharType="begin"/>
+      </w:r>
+      <w:r>
+        <w:instrText xml:space="preserve"> SEQ</w:instrText>
+      </w:r>
+      <w:r>
+        <w:instrText xml:space="preserve"> Figura \* ARABIC </w:instrText>
+      </w:r>
+      <w:r>
+        <w:fldChar w:fldCharType="separate"/>
+      </w:r>
+      <w:r>
+        <w:rPr>
+          <w:noProof/>
+        </w:rPr>
+        <w:t>28</w:t>
+      </w:r>
+      <w:r>
+        <w:rPr>
+          <w:noProof/>
+        </w:rPr>
+        <w:fldChar w:fldCharType="end"/>
+      </w:r>
       <w:r>
         <w:t xml:space="preserve"> Interface que liga ao PC C</w:t>
       </w:r>
@@ -7698,14 +8065,27 @@
       <w:r>
         <w:t xml:space="preserve">Figura </w:t>
       </w:r>
-      <w:fldSimple w:instr=" SEQ Figura \* ARABIC ">
-        <w:r>
-          <w:rPr>
-            <w:noProof/>
-          </w:rPr>
-          <w:t>29</w:t>
-        </w:r>
-      </w:fldSimple>
+      <w:r>
+        <w:fldChar w:fldCharType="begin"/>
+      </w:r>
+      <w:r>
+        <w:instrText xml:space="preserve"> SEQ Figura \* ARABIC </w:instrText>
+      </w:r>
+      <w:r>
+        <w:fldChar w:fldCharType="separate"/>
+      </w:r>
+      <w:r>
+        <w:rPr>
+          <w:noProof/>
+        </w:rPr>
+        <w:t>29</w:t>
+      </w:r>
+      <w:r>
+        <w:rPr>
+          <w:noProof/>
+        </w:rPr>
+        <w:fldChar w:fldCharType="end"/>
+      </w:r>
       <w:r>
         <w:t xml:space="preserve"> Verificação de conectividade entre PC e router</w:t>
       </w:r>
@@ -7809,14 +8189,27 @@
       <w:r>
         <w:t xml:space="preserve">Figura </w:t>
       </w:r>
-      <w:fldSimple w:instr=" SEQ Figura \* ARABIC ">
-        <w:r>
-          <w:rPr>
-            <w:noProof/>
-          </w:rPr>
-          <w:t>30</w:t>
-        </w:r>
-      </w:fldSimple>
+      <w:r>
+        <w:fldChar w:fldCharType="begin"/>
+      </w:r>
+      <w:r>
+        <w:instrText xml:space="preserve"> SEQ Figura \* ARABIC </w:instrText>
+      </w:r>
+      <w:r>
+        <w:fldChar w:fldCharType="separate"/>
+      </w:r>
+      <w:r>
+        <w:rPr>
+          <w:noProof/>
+        </w:rPr>
+        <w:t>30</w:t>
+      </w:r>
+      <w:r>
+        <w:rPr>
+          <w:noProof/>
+        </w:rPr>
+        <w:fldChar w:fldCharType="end"/>
+      </w:r>
       <w:r>
         <w:t xml:space="preserve"> Verificação de conectividade entre dois routers (router 1 e router 2)</w:t>
       </w:r>
@@ -7996,14 +8389,27 @@
       <w:r>
         <w:t xml:space="preserve">Figura </w:t>
       </w:r>
-      <w:fldSimple w:instr=" SEQ Figura \* ARABIC ">
-        <w:r>
-          <w:rPr>
-            <w:noProof/>
-          </w:rPr>
-          <w:t>31</w:t>
-        </w:r>
-      </w:fldSimple>
+      <w:r>
+        <w:fldChar w:fldCharType="begin"/>
+      </w:r>
+      <w:r>
+        <w:instrText xml:space="preserve"> SEQ Figura \* ARABIC </w:instrText>
+      </w:r>
+      <w:r>
+        <w:fldChar w:fldCharType="separate"/>
+      </w:r>
+      <w:r>
+        <w:rPr>
+          <w:noProof/>
+        </w:rPr>
+        <w:t>31</w:t>
+      </w:r>
+      <w:r>
+        <w:rPr>
+          <w:noProof/>
+        </w:rPr>
+        <w:fldChar w:fldCharType="end"/>
+      </w:r>
       <w:r>
         <w:t xml:space="preserve"> Configuração RIPv2 - router 1</w:t>
       </w:r>
@@ -8073,14 +8479,27 @@
       <w:r>
         <w:t xml:space="preserve">Figura </w:t>
       </w:r>
-      <w:fldSimple w:instr=" SEQ Figura \* ARABIC ">
-        <w:r>
-          <w:rPr>
-            <w:noProof/>
-          </w:rPr>
-          <w:t>32</w:t>
-        </w:r>
-      </w:fldSimple>
+      <w:r>
+        <w:fldChar w:fldCharType="begin"/>
+      </w:r>
+      <w:r>
+        <w:instrText xml:space="preserve"> SEQ Figura \* ARABIC </w:instrText>
+      </w:r>
+      <w:r>
+        <w:fldChar w:fldCharType="separate"/>
+      </w:r>
+      <w:r>
+        <w:rPr>
+          <w:noProof/>
+        </w:rPr>
+        <w:t>32</w:t>
+      </w:r>
+      <w:r>
+        <w:rPr>
+          <w:noProof/>
+        </w:rPr>
+        <w:fldChar w:fldCharType="end"/>
+      </w:r>
       <w:r>
         <w:t xml:space="preserve"> Configuração RIPv2 - router 2</w:t>
       </w:r>
@@ -8138,14 +8557,27 @@
       <w:r>
         <w:t xml:space="preserve">Figura </w:t>
       </w:r>
-      <w:fldSimple w:instr=" SEQ Figura \* ARABIC ">
-        <w:r>
-          <w:rPr>
-            <w:noProof/>
-          </w:rPr>
-          <w:t>33</w:t>
-        </w:r>
-      </w:fldSimple>
+      <w:r>
+        <w:fldChar w:fldCharType="begin"/>
+      </w:r>
+      <w:r>
+        <w:instrText xml:space="preserve"> SEQ Figura \* ARABIC </w:instrText>
+      </w:r>
+      <w:r>
+        <w:fldChar w:fldCharType="separate"/>
+      </w:r>
+      <w:r>
+        <w:rPr>
+          <w:noProof/>
+        </w:rPr>
+        <w:t>33</w:t>
+      </w:r>
+      <w:r>
+        <w:rPr>
+          <w:noProof/>
+        </w:rPr>
+        <w:fldChar w:fldCharType="end"/>
+      </w:r>
       <w:r>
         <w:t xml:space="preserve"> Configuração RIPv2 - router 3</w:t>
       </w:r>
@@ -8360,14 +8792,27 @@
       <w:r>
         <w:t xml:space="preserve">Figura </w:t>
       </w:r>
-      <w:fldSimple w:instr=" SEQ Figura \* ARABIC ">
-        <w:r>
-          <w:rPr>
-            <w:noProof/>
-          </w:rPr>
-          <w:t>34</w:t>
-        </w:r>
-      </w:fldSimple>
+      <w:r>
+        <w:fldChar w:fldCharType="begin"/>
+      </w:r>
+      <w:r>
+        <w:instrText xml:space="preserve"> SEQ Figura \* ARABIC </w:instrText>
+      </w:r>
+      <w:r>
+        <w:fldChar w:fldCharType="separate"/>
+      </w:r>
+      <w:r>
+        <w:rPr>
+          <w:noProof/>
+        </w:rPr>
+        <w:t>34</w:t>
+      </w:r>
+      <w:r>
+        <w:rPr>
+          <w:noProof/>
+        </w:rPr>
+        <w:fldChar w:fldCharType="end"/>
+      </w:r>
       <w:r>
         <w:t xml:space="preserve"> Verificação das interfaces – router 2</w:t>
       </w:r>
@@ -8457,14 +8902,27 @@
       <w:r>
         <w:t xml:space="preserve">Figura </w:t>
       </w:r>
-      <w:fldSimple w:instr=" SEQ Figura \* ARABIC ">
-        <w:r>
-          <w:rPr>
-            <w:noProof/>
-          </w:rPr>
-          <w:t>35</w:t>
-        </w:r>
-      </w:fldSimple>
+      <w:r>
+        <w:fldChar w:fldCharType="begin"/>
+      </w:r>
+      <w:r>
+        <w:instrText xml:space="preserve"> SEQ Figura \* ARABIC </w:instrText>
+      </w:r>
+      <w:r>
+        <w:fldChar w:fldCharType="separate"/>
+      </w:r>
+      <w:r>
+        <w:rPr>
+          <w:noProof/>
+        </w:rPr>
+        <w:t>35</w:t>
+      </w:r>
+      <w:r>
+        <w:rPr>
+          <w:noProof/>
+        </w:rPr>
+        <w:fldChar w:fldCharType="end"/>
+      </w:r>
       <w:r>
         <w:t xml:space="preserve"> Verificação de conectividade entre PC's (PC A e PC B)</w:t>
       </w:r>
@@ -8542,14 +9000,27 @@
       <w:r>
         <w:t xml:space="preserve">Figura </w:t>
       </w:r>
-      <w:fldSimple w:instr=" SEQ Figura \* ARABIC ">
-        <w:r>
-          <w:rPr>
-            <w:noProof/>
-          </w:rPr>
-          <w:t>36</w:t>
-        </w:r>
-      </w:fldSimple>
+      <w:r>
+        <w:fldChar w:fldCharType="begin"/>
+      </w:r>
+      <w:r>
+        <w:instrText xml:space="preserve"> SEQ Figura \* ARABIC </w:instrText>
+      </w:r>
+      <w:r>
+        <w:fldChar w:fldCharType="separate"/>
+      </w:r>
+      <w:r>
+        <w:rPr>
+          <w:noProof/>
+        </w:rPr>
+        <w:t>36</w:t>
+      </w:r>
+      <w:r>
+        <w:rPr>
+          <w:noProof/>
+        </w:rPr>
+        <w:fldChar w:fldCharType="end"/>
+      </w:r>
       <w:r>
         <w:t xml:space="preserve"> Tabela de endereçamento - router 1</w:t>
       </w:r>
@@ -8562,7 +9033,10 @@
       </w:pPr>
       <w:r>
         <w:lastRenderedPageBreak/>
-        <w:t>O PC-C não consegue conectar-se ao PC-B pela mesma razão que o PC-A não o consegue, como já fora explicado anteriormente.</w:t>
+        <w:t>O PC-C não consegue conectar-se ao PC-B</w:t>
+      </w:r>
+      <w:r>
+        <w:t xml:space="preserve"> porque o router B não está a propagar nada para a rede do PC-B. O que significa que o PC-A também não se consegue conectar.</w:t>
       </w:r>
     </w:p>
     <w:p>
@@ -8640,14 +9114,27 @@
       <w:r>
         <w:t xml:space="preserve">Figura </w:t>
       </w:r>
-      <w:fldSimple w:instr=" SEQ Figura \* ARABIC ">
-        <w:r>
-          <w:rPr>
-            <w:noProof/>
-          </w:rPr>
-          <w:t>37</w:t>
-        </w:r>
-      </w:fldSimple>
+      <w:r>
+        <w:fldChar w:fldCharType="begin"/>
+      </w:r>
+      <w:r>
+        <w:instrText xml:space="preserve"> SEQ Figura \* ARABIC </w:instrText>
+      </w:r>
+      <w:r>
+        <w:fldChar w:fldCharType="separate"/>
+      </w:r>
+      <w:r>
+        <w:rPr>
+          <w:noProof/>
+        </w:rPr>
+        <w:t>37</w:t>
+      </w:r>
+      <w:r>
+        <w:rPr>
+          <w:noProof/>
+        </w:rPr>
+        <w:fldChar w:fldCharType="end"/>
+      </w:r>
       <w:r>
         <w:t xml:space="preserve"> Tabela de endereçamento - router 3</w:t>
       </w:r>
@@ -8737,14 +9224,27 @@
       <w:r>
         <w:t xml:space="preserve">Figura </w:t>
       </w:r>
-      <w:fldSimple w:instr=" SEQ Figura \* ARABIC ">
-        <w:r>
-          <w:rPr>
-            <w:noProof/>
-          </w:rPr>
-          <w:t>38</w:t>
-        </w:r>
-      </w:fldSimple>
+      <w:r>
+        <w:fldChar w:fldCharType="begin"/>
+      </w:r>
+      <w:r>
+        <w:instrText xml:space="preserve"> SEQ Figura \* ARABIC </w:instrText>
+      </w:r>
+      <w:r>
+        <w:fldChar w:fldCharType="separate"/>
+      </w:r>
+      <w:r>
+        <w:rPr>
+          <w:noProof/>
+        </w:rPr>
+        <w:t>38</w:t>
+      </w:r>
+      <w:r>
+        <w:rPr>
+          <w:noProof/>
+        </w:rPr>
+        <w:fldChar w:fldCharType="end"/>
+      </w:r>
       <w:r>
         <w:t xml:space="preserve"> Verificação de que RIPv2 está a correr nos routers (router 2)</w:t>
       </w:r>
@@ -8837,14 +9337,27 @@
       <w:r>
         <w:t xml:space="preserve">Figura </w:t>
       </w:r>
-      <w:fldSimple w:instr=" SEQ Figura \* ARABIC ">
-        <w:r>
-          <w:rPr>
-            <w:noProof/>
-          </w:rPr>
-          <w:t>39</w:t>
-        </w:r>
-      </w:fldSimple>
+      <w:r>
+        <w:fldChar w:fldCharType="begin"/>
+      </w:r>
+      <w:r>
+        <w:instrText xml:space="preserve"> SEQ Figura \* ARABIC </w:instrText>
+      </w:r>
+      <w:r>
+        <w:fldChar w:fldCharType="separate"/>
+      </w:r>
+      <w:r>
+        <w:rPr>
+          <w:noProof/>
+        </w:rPr>
+        <w:t>39</w:t>
+      </w:r>
+      <w:r>
+        <w:rPr>
+          <w:noProof/>
+        </w:rPr>
+        <w:fldChar w:fldCharType="end"/>
+      </w:r>
       <w:r>
         <w:t xml:space="preserve"> </w:t>
       </w:r>
@@ -8957,14 +9470,27 @@
       <w:r>
         <w:t xml:space="preserve">Figura </w:t>
       </w:r>
-      <w:fldSimple w:instr=" SEQ Figura \* ARABIC ">
-        <w:r>
-          <w:rPr>
-            <w:noProof/>
-          </w:rPr>
-          <w:t>40</w:t>
-        </w:r>
-      </w:fldSimple>
+      <w:r>
+        <w:fldChar w:fldCharType="begin"/>
+      </w:r>
+      <w:r>
+        <w:instrText xml:space="preserve"> SEQ Figura \* ARABIC </w:instrText>
+      </w:r>
+      <w:r>
+        <w:fldChar w:fldCharType="separate"/>
+      </w:r>
+      <w:r>
+        <w:rPr>
+          <w:noProof/>
+        </w:rPr>
+        <w:t>40</w:t>
+      </w:r>
+      <w:r>
+        <w:rPr>
+          <w:noProof/>
+        </w:rPr>
+        <w:fldChar w:fldCharType="end"/>
+      </w:r>
       <w:r>
         <w:t xml:space="preserve"> Informação de que RIPv2 está a correr no router (router 3)</w:t>
       </w:r>
@@ -9069,14 +9595,27 @@
       <w:r>
         <w:t xml:space="preserve">Figura </w:t>
       </w:r>
-      <w:fldSimple w:instr=" SEQ Figura \* ARABIC ">
-        <w:r>
-          <w:rPr>
-            <w:noProof/>
-          </w:rPr>
-          <w:t>41</w:t>
-        </w:r>
-      </w:fldSimple>
+      <w:r>
+        <w:fldChar w:fldCharType="begin"/>
+      </w:r>
+      <w:r>
+        <w:instrText xml:space="preserve"> SEQ Figura \* ARABIC </w:instrText>
+      </w:r>
+      <w:r>
+        <w:fldChar w:fldCharType="separate"/>
+      </w:r>
+      <w:r>
+        <w:rPr>
+          <w:noProof/>
+        </w:rPr>
+        <w:t>41</w:t>
+      </w:r>
+      <w:r>
+        <w:rPr>
+          <w:noProof/>
+        </w:rPr>
+        <w:fldChar w:fldCharType="end"/>
+      </w:r>
       <w:r>
         <w:t xml:space="preserve"> Tabela de </w:t>
       </w:r>
@@ -9148,14 +9687,27 @@
       <w:r>
         <w:t xml:space="preserve">Figura </w:t>
       </w:r>
-      <w:fldSimple w:instr=" SEQ Figura \* ARABIC ">
-        <w:r>
-          <w:rPr>
-            <w:noProof/>
-          </w:rPr>
-          <w:t>42</w:t>
-        </w:r>
-      </w:fldSimple>
+      <w:r>
+        <w:fldChar w:fldCharType="begin"/>
+      </w:r>
+      <w:r>
+        <w:instrText xml:space="preserve"> SEQ Figura \* ARABIC </w:instrText>
+      </w:r>
+      <w:r>
+        <w:fldChar w:fldCharType="separate"/>
+      </w:r>
+      <w:r>
+        <w:rPr>
+          <w:noProof/>
+        </w:rPr>
+        <w:t>42</w:t>
+      </w:r>
+      <w:r>
+        <w:rPr>
+          <w:noProof/>
+        </w:rPr>
+        <w:fldChar w:fldCharType="end"/>
+      </w:r>
       <w:r>
         <w:t xml:space="preserve"> </w:t>
       </w:r>
@@ -9222,14 +9774,27 @@
       <w:r>
         <w:t xml:space="preserve">Figura </w:t>
       </w:r>
-      <w:fldSimple w:instr=" SEQ Figura \* ARABIC ">
-        <w:r>
-          <w:rPr>
-            <w:noProof/>
-          </w:rPr>
-          <w:t>43</w:t>
-        </w:r>
-      </w:fldSimple>
+      <w:r>
+        <w:fldChar w:fldCharType="begin"/>
+      </w:r>
+      <w:r>
+        <w:instrText xml:space="preserve"> SEQ Figura \* ARABIC </w:instrText>
+      </w:r>
+      <w:r>
+        <w:fldChar w:fldCharType="separate"/>
+      </w:r>
+      <w:r>
+        <w:rPr>
+          <w:noProof/>
+        </w:rPr>
+        <w:t>43</w:t>
+      </w:r>
+      <w:r>
+        <w:rPr>
+          <w:noProof/>
+        </w:rPr>
+        <w:fldChar w:fldCharType="end"/>
+      </w:r>
       <w:r>
         <w:t xml:space="preserve"> Execução do comando </w:t>
       </w:r>
@@ -9324,14 +9889,27 @@
       <w:r>
         <w:t xml:space="preserve">Figura </w:t>
       </w:r>
-      <w:fldSimple w:instr=" SEQ Figura \* ARABIC ">
-        <w:r>
-          <w:rPr>
-            <w:noProof/>
-          </w:rPr>
-          <w:t>44</w:t>
-        </w:r>
-      </w:fldSimple>
+      <w:r>
+        <w:fldChar w:fldCharType="begin"/>
+      </w:r>
+      <w:r>
+        <w:instrText xml:space="preserve"> SEQ Figura \* ARABIC </w:instrText>
+      </w:r>
+      <w:r>
+        <w:fldChar w:fldCharType="separate"/>
+      </w:r>
+      <w:r>
+        <w:rPr>
+          <w:noProof/>
+        </w:rPr>
+        <w:t>44</w:t>
+      </w:r>
+      <w:r>
+        <w:rPr>
+          <w:noProof/>
+        </w:rPr>
+        <w:fldChar w:fldCharType="end"/>
+      </w:r>
       <w:r>
         <w:t xml:space="preserve"> </w:t>
       </w:r>
@@ -9461,14 +10039,27 @@
       <w:r>
         <w:t xml:space="preserve">Figura </w:t>
       </w:r>
-      <w:fldSimple w:instr=" SEQ Figura \* ARABIC ">
-        <w:r>
-          <w:rPr>
-            <w:noProof/>
-          </w:rPr>
-          <w:t>45</w:t>
-        </w:r>
-      </w:fldSimple>
+      <w:r>
+        <w:fldChar w:fldCharType="begin"/>
+      </w:r>
+      <w:r>
+        <w:instrText xml:space="preserve"> SEQ Figura \* ARABIC </w:instrText>
+      </w:r>
+      <w:r>
+        <w:fldChar w:fldCharType="separate"/>
+      </w:r>
+      <w:r>
+        <w:rPr>
+          <w:noProof/>
+        </w:rPr>
+        <w:t>45</w:t>
+      </w:r>
+      <w:r>
+        <w:rPr>
+          <w:noProof/>
+        </w:rPr>
+        <w:fldChar w:fldCharType="end"/>
+      </w:r>
       <w:r>
         <w:t xml:space="preserve"> Desativação da sumarização automática</w:t>
       </w:r>
@@ -9571,14 +10162,27 @@
       <w:r>
         <w:t xml:space="preserve">Figura </w:t>
       </w:r>
-      <w:fldSimple w:instr=" SEQ Figura \* ARABIC ">
-        <w:r>
-          <w:rPr>
-            <w:noProof/>
-          </w:rPr>
-          <w:t>46</w:t>
-        </w:r>
-      </w:fldSimple>
+      <w:r>
+        <w:fldChar w:fldCharType="begin"/>
+      </w:r>
+      <w:r>
+        <w:instrText xml:space="preserve"> SEQ Figura \* ARABIC </w:instrText>
+      </w:r>
+      <w:r>
+        <w:fldChar w:fldCharType="separate"/>
+      </w:r>
+      <w:r>
+        <w:rPr>
+          <w:noProof/>
+        </w:rPr>
+        <w:t>46</w:t>
+      </w:r>
+      <w:r>
+        <w:rPr>
+          <w:noProof/>
+        </w:rPr>
+        <w:fldChar w:fldCharType="end"/>
+      </w:r>
       <w:r>
         <w:t xml:space="preserve"> Eliminação de todos os registos na tabela de </w:t>
       </w:r>
@@ -9702,14 +10306,27 @@
       <w:r>
         <w:t xml:space="preserve">Figura </w:t>
       </w:r>
-      <w:fldSimple w:instr=" SEQ Figura \* ARABIC ">
-        <w:r>
-          <w:rPr>
-            <w:noProof/>
-          </w:rPr>
-          <w:t>47</w:t>
-        </w:r>
-      </w:fldSimple>
+      <w:r>
+        <w:fldChar w:fldCharType="begin"/>
+      </w:r>
+      <w:r>
+        <w:instrText xml:space="preserve"> SEQ Figura \* ARABIC </w:instrText>
+      </w:r>
+      <w:r>
+        <w:fldChar w:fldCharType="separate"/>
+      </w:r>
+      <w:r>
+        <w:rPr>
+          <w:noProof/>
+        </w:rPr>
+        <w:t>47</w:t>
+      </w:r>
+      <w:r>
+        <w:rPr>
+          <w:noProof/>
+        </w:rPr>
+        <w:fldChar w:fldCharType="end"/>
+      </w:r>
       <w:r>
         <w:t xml:space="preserve"> Tabela de endereçamento - router 1</w:t>
       </w:r>
@@ -9774,14 +10391,27 @@
       <w:r>
         <w:t xml:space="preserve">Figura </w:t>
       </w:r>
-      <w:fldSimple w:instr=" SEQ Figura \* ARABIC ">
-        <w:r>
-          <w:rPr>
-            <w:noProof/>
-          </w:rPr>
-          <w:t>48</w:t>
-        </w:r>
-      </w:fldSimple>
+      <w:r>
+        <w:fldChar w:fldCharType="begin"/>
+      </w:r>
+      <w:r>
+        <w:instrText xml:space="preserve"> SEQ Figura \* ARABIC </w:instrText>
+      </w:r>
+      <w:r>
+        <w:fldChar w:fldCharType="separate"/>
+      </w:r>
+      <w:r>
+        <w:rPr>
+          <w:noProof/>
+        </w:rPr>
+        <w:t>48</w:t>
+      </w:r>
+      <w:r>
+        <w:rPr>
+          <w:noProof/>
+        </w:rPr>
+        <w:fldChar w:fldCharType="end"/>
+      </w:r>
       <w:r>
         <w:t xml:space="preserve"> Tabela de endereçamento - router 2</w:t>
       </w:r>
@@ -9842,14 +10472,27 @@
       <w:r>
         <w:t xml:space="preserve">Figura </w:t>
       </w:r>
-      <w:fldSimple w:instr=" SEQ Figura \* ARABIC ">
-        <w:r>
-          <w:rPr>
-            <w:noProof/>
-          </w:rPr>
-          <w:t>49</w:t>
-        </w:r>
-      </w:fldSimple>
+      <w:r>
+        <w:fldChar w:fldCharType="begin"/>
+      </w:r>
+      <w:r>
+        <w:instrText xml:space="preserve"> SEQ Figura \* ARABIC </w:instrText>
+      </w:r>
+      <w:r>
+        <w:fldChar w:fldCharType="separate"/>
+      </w:r>
+      <w:r>
+        <w:rPr>
+          <w:noProof/>
+        </w:rPr>
+        <w:t>49</w:t>
+      </w:r>
+      <w:r>
+        <w:rPr>
+          <w:noProof/>
+        </w:rPr>
+        <w:fldChar w:fldCharType="end"/>
+      </w:r>
       <w:r>
         <w:t xml:space="preserve"> Tabela de enderaçamento - router 3</w:t>
       </w:r>
@@ -9987,14 +10630,27 @@
       <w:r>
         <w:t xml:space="preserve">Figura </w:t>
       </w:r>
-      <w:fldSimple w:instr=" SEQ Figura \* ARABIC ">
-        <w:r>
-          <w:rPr>
-            <w:noProof/>
-          </w:rPr>
-          <w:t>50</w:t>
-        </w:r>
-      </w:fldSimple>
+      <w:r>
+        <w:fldChar w:fldCharType="begin"/>
+      </w:r>
+      <w:r>
+        <w:instrText xml:space="preserve"> SEQ Figura \* ARABIC </w:instrText>
+      </w:r>
+      <w:r>
+        <w:fldChar w:fldCharType="separate"/>
+      </w:r>
+      <w:r>
+        <w:rPr>
+          <w:noProof/>
+        </w:rPr>
+        <w:t>50</w:t>
+      </w:r>
+      <w:r>
+        <w:rPr>
+          <w:noProof/>
+        </w:rPr>
+        <w:fldChar w:fldCharType="end"/>
+      </w:r>
       <w:r>
         <w:t xml:space="preserve"> </w:t>
       </w:r>
@@ -10187,14 +10843,27 @@
       <w:r>
         <w:t xml:space="preserve">Figura </w:t>
       </w:r>
-      <w:fldSimple w:instr=" SEQ Figura \* ARABIC ">
-        <w:r>
-          <w:rPr>
-            <w:noProof/>
-          </w:rPr>
-          <w:t>51</w:t>
-        </w:r>
-      </w:fldSimple>
+      <w:r>
+        <w:fldChar w:fldCharType="begin"/>
+      </w:r>
+      <w:r>
+        <w:instrText xml:space="preserve"> SEQ Figura \* ARABIC </w:instrText>
+      </w:r>
+      <w:r>
+        <w:fldChar w:fldCharType="separate"/>
+      </w:r>
+      <w:r>
+        <w:rPr>
+          <w:noProof/>
+        </w:rPr>
+        <w:t>51</w:t>
+      </w:r>
+      <w:r>
+        <w:rPr>
+          <w:noProof/>
+        </w:rPr>
+        <w:fldChar w:fldCharType="end"/>
+      </w:r>
       <w:r>
         <w:t xml:space="preserve"> Criação de uma rota </w:t>
       </w:r>
@@ -10320,14 +10989,27 @@
       <w:r>
         <w:t xml:space="preserve">Figura </w:t>
       </w:r>
-      <w:fldSimple w:instr=" SEQ Figura \* ARABIC ">
-        <w:r>
-          <w:rPr>
-            <w:noProof/>
-          </w:rPr>
-          <w:t>52</w:t>
-        </w:r>
-      </w:fldSimple>
+      <w:r>
+        <w:fldChar w:fldCharType="begin"/>
+      </w:r>
+      <w:r>
+        <w:instrText xml:space="preserve"> SEQ Figura \* ARABIC </w:instrText>
+      </w:r>
+      <w:r>
+        <w:fldChar w:fldCharType="separate"/>
+      </w:r>
+      <w:r>
+        <w:rPr>
+          <w:noProof/>
+        </w:rPr>
+        <w:t>52</w:t>
+      </w:r>
+      <w:r>
+        <w:rPr>
+          <w:noProof/>
+        </w:rPr>
+        <w:fldChar w:fldCharType="end"/>
+      </w:r>
       <w:r>
         <w:t xml:space="preserve"> Comandos para evidenciar a rota </w:t>
       </w:r>
@@ -10483,14 +11165,27 @@
       <w:r>
         <w:t xml:space="preserve">Figura </w:t>
       </w:r>
-      <w:fldSimple w:instr=" SEQ Figura \* ARABIC ">
-        <w:r>
-          <w:rPr>
-            <w:noProof/>
-          </w:rPr>
-          <w:t>53</w:t>
-        </w:r>
-      </w:fldSimple>
+      <w:r>
+        <w:fldChar w:fldCharType="begin"/>
+      </w:r>
+      <w:r>
+        <w:instrText xml:space="preserve"> SEQ Figura \* ARABIC </w:instrText>
+      </w:r>
+      <w:r>
+        <w:fldChar w:fldCharType="separate"/>
+      </w:r>
+      <w:r>
+        <w:rPr>
+          <w:noProof/>
+        </w:rPr>
+        <w:t>53</w:t>
+      </w:r>
+      <w:r>
+        <w:rPr>
+          <w:noProof/>
+        </w:rPr>
+        <w:fldChar w:fldCharType="end"/>
+      </w:r>
       <w:r>
         <w:t xml:space="preserve"> Tabela de </w:t>
       </w:r>
@@ -10631,14 +11326,27 @@
       <w:r>
         <w:t xml:space="preserve">Figura </w:t>
       </w:r>
-      <w:fldSimple w:instr=" SEQ Figura \* ARABIC ">
-        <w:r>
-          <w:rPr>
-            <w:noProof/>
-          </w:rPr>
-          <w:t>54</w:t>
-        </w:r>
-      </w:fldSimple>
+      <w:r>
+        <w:fldChar w:fldCharType="begin"/>
+      </w:r>
+      <w:r>
+        <w:instrText xml:space="preserve"> SEQ Figura \* ARABIC </w:instrText>
+      </w:r>
+      <w:r>
+        <w:fldChar w:fldCharType="separate"/>
+      </w:r>
+      <w:r>
+        <w:rPr>
+          <w:noProof/>
+        </w:rPr>
+        <w:t>54</w:t>
+      </w:r>
+      <w:r>
+        <w:rPr>
+          <w:noProof/>
+        </w:rPr>
+        <w:fldChar w:fldCharType="end"/>
+      </w:r>
       <w:r>
         <w:t xml:space="preserve"> Tabela de </w:t>
       </w:r>
@@ -10791,14 +11499,27 @@
       <w:r>
         <w:t xml:space="preserve">Figura </w:t>
       </w:r>
-      <w:fldSimple w:instr=" SEQ Figura \* ARABIC ">
-        <w:r>
-          <w:rPr>
-            <w:noProof/>
-          </w:rPr>
-          <w:t>55</w:t>
-        </w:r>
-      </w:fldSimple>
+      <w:r>
+        <w:fldChar w:fldCharType="begin"/>
+      </w:r>
+      <w:r>
+        <w:instrText xml:space="preserve"> SEQ Figura \* ARABIC </w:instrText>
+      </w:r>
+      <w:r>
+        <w:fldChar w:fldCharType="separate"/>
+      </w:r>
+      <w:r>
+        <w:rPr>
+          <w:noProof/>
+        </w:rPr>
+        <w:t>55</w:t>
+      </w:r>
+      <w:r>
+        <w:rPr>
+          <w:noProof/>
+        </w:rPr>
+        <w:fldChar w:fldCharType="end"/>
+      </w:r>
       <w:r>
         <w:t xml:space="preserve"> </w:t>
       </w:r>
@@ -10869,14 +11590,27 @@
       <w:r>
         <w:t xml:space="preserve">Figura </w:t>
       </w:r>
-      <w:fldSimple w:instr=" SEQ Figura \* ARABIC ">
-        <w:r>
-          <w:rPr>
-            <w:noProof/>
-          </w:rPr>
-          <w:t>56</w:t>
-        </w:r>
-      </w:fldSimple>
+      <w:r>
+        <w:fldChar w:fldCharType="begin"/>
+      </w:r>
+      <w:r>
+        <w:instrText xml:space="preserve"> SEQ Figura \* ARABIC </w:instrText>
+      </w:r>
+      <w:r>
+        <w:fldChar w:fldCharType="separate"/>
+      </w:r>
+      <w:r>
+        <w:rPr>
+          <w:noProof/>
+        </w:rPr>
+        <w:t>56</w:t>
+      </w:r>
+      <w:r>
+        <w:rPr>
+          <w:noProof/>
+        </w:rPr>
+        <w:fldChar w:fldCharType="end"/>
+      </w:r>
       <w:r>
         <w:t xml:space="preserve"> Execução de um </w:t>
       </w:r>
@@ -11025,14 +11759,27 @@
       <w:r>
         <w:t xml:space="preserve">Figura </w:t>
       </w:r>
-      <w:fldSimple w:instr=" SEQ Figura \* ARABIC ">
-        <w:r>
-          <w:rPr>
-            <w:noProof/>
-          </w:rPr>
-          <w:t>57</w:t>
-        </w:r>
-      </w:fldSimple>
+      <w:r>
+        <w:fldChar w:fldCharType="begin"/>
+      </w:r>
+      <w:r>
+        <w:instrText xml:space="preserve"> SEQ Figura \* ARABIC </w:instrText>
+      </w:r>
+      <w:r>
+        <w:fldChar w:fldCharType="separate"/>
+      </w:r>
+      <w:r>
+        <w:rPr>
+          <w:noProof/>
+        </w:rPr>
+        <w:t>57</w:t>
+      </w:r>
+      <w:r>
+        <w:rPr>
+          <w:noProof/>
+        </w:rPr>
+        <w:fldChar w:fldCharType="end"/>
+      </w:r>
       <w:r>
         <w:t xml:space="preserve"> Execução de um </w:t>
       </w:r>
@@ -11103,14 +11850,27 @@
       <w:r>
         <w:t xml:space="preserve">Figura </w:t>
       </w:r>
-      <w:fldSimple w:instr=" SEQ Figura \* ARABIC ">
-        <w:r>
-          <w:rPr>
-            <w:noProof/>
-          </w:rPr>
-          <w:t>58</w:t>
-        </w:r>
-      </w:fldSimple>
+      <w:r>
+        <w:fldChar w:fldCharType="begin"/>
+      </w:r>
+      <w:r>
+        <w:instrText xml:space="preserve"> SEQ Figura \* ARABIC </w:instrText>
+      </w:r>
+      <w:r>
+        <w:fldChar w:fldCharType="separate"/>
+      </w:r>
+      <w:r>
+        <w:rPr>
+          <w:noProof/>
+        </w:rPr>
+        <w:t>58</w:t>
+      </w:r>
+      <w:r>
+        <w:rPr>
+          <w:noProof/>
+        </w:rPr>
+        <w:fldChar w:fldCharType="end"/>
+      </w:r>
       <w:r>
         <w:t xml:space="preserve"> Execução de um </w:t>
       </w:r>

</xml_diff>